<commit_message>
Update E117-OSLO - Seguimiento de Riesgos II 23-09-2024.docx
Se completo el documento de Seguimiento de Riesgos con el Plan de Contingencia para los riesgos que esáan vigentes.
</commit_message>
<xml_diff>
--- a/Fases_de_desarrollo/02-Elaboracion/05- Gestion de Proyecto/E117-OSLO - Seguimiento de Riesgos II 23-09-2024.docx
+++ b/Fases_de_desarrollo/02-Elaboracion/05- Gestion de Proyecto/E117-OSLO - Seguimiento de Riesgos II 23-09-2024.docx
@@ -3095,7 +3095,13 @@
               <w:pStyle w:val="PSI-Comentario"/>
             </w:pPr>
             <w:r>
-              <w:t>Evaluar resultados para decidir si es o no necesario realizar mas pruebas, teniendo la cuenta los parámetros definidos previamente.</w:t>
+              <w:t xml:space="preserve">Evaluar resultados para decidir si es o no necesario realizar </w:t>
+            </w:r>
+            <w:r>
+              <w:t>más</w:t>
+            </w:r>
+            <w:r>
+              <w:t xml:space="preserve"> pruebas, teniendo la cuenta los parámetros definidos previamente.</w:t>
             </w:r>
           </w:p>
         </w:tc>
@@ -4765,7 +4771,13 @@
               <w:t>cuatro</w:t>
             </w:r>
             <w:r>
-              <w:t xml:space="preserve"> integrantes de grupo OSLO, cumplen jornadas laborales de mas de 7 horas diarias</w:t>
+              <w:t xml:space="preserve"> integrantes de grupo OSLO, cumplen jornadas laborales de </w:t>
+            </w:r>
+            <w:r>
+              <w:t>más</w:t>
+            </w:r>
+            <w:r>
+              <w:t xml:space="preserve"> de 7 horas diarias</w:t>
             </w:r>
             <w:r>
               <w:t xml:space="preserve"> de lunes a viernes</w:t>
@@ -6848,7 +6860,13 @@
               <w:t>más</w:t>
             </w:r>
             <w:r>
-              <w:t xml:space="preserve"> pruebas, teniendo la cuenta los parámetros definidos previamente.</w:t>
+              <w:t xml:space="preserve"> pruebas, teniendo </w:t>
+            </w:r>
+            <w:r>
+              <w:t>en</w:t>
+            </w:r>
+            <w:r>
+              <w:t xml:space="preserve"> cuenta los parámetros definidos previamente.</w:t>
             </w:r>
           </w:p>
         </w:tc>
@@ -7119,6 +7137,132 @@
         <w:pStyle w:val="PSI-Ttulo1"/>
       </w:pPr>
       <w:bookmarkStart w:id="9" w:name="_Toc178029279"/>
+      <w:r>
+        <w:t>Plan de Contingencia para RK3</w:t>
+      </w:r>
+    </w:p>
+    <w:tbl>
+      <w:tblPr>
+        <w:tblW w:w="0" w:type="auto"/>
+        <w:tblBorders>
+          <w:top w:val="single" w:sz="4" w:space="0" w:color="000000"/>
+          <w:left w:val="single" w:sz="4" w:space="0" w:color="000000"/>
+          <w:bottom w:val="single" w:sz="4" w:space="0" w:color="000000"/>
+          <w:right w:val="single" w:sz="4" w:space="0" w:color="000000"/>
+          <w:insideH w:val="single" w:sz="4" w:space="0" w:color="000000"/>
+          <w:insideV w:val="single" w:sz="4" w:space="0" w:color="000000"/>
+        </w:tblBorders>
+        <w:tblLook w:val="04A0" w:firstRow="1" w:lastRow="0" w:firstColumn="1" w:lastColumn="0" w:noHBand="0" w:noVBand="1"/>
+      </w:tblPr>
+      <w:tblGrid>
+        <w:gridCol w:w="2906"/>
+        <w:gridCol w:w="2907"/>
+        <w:gridCol w:w="2907"/>
+      </w:tblGrid>
+      <w:tr>
+        <w:tc>
+          <w:tcPr>
+            <w:tcW w:w="2906" w:type="dxa"/>
+            <w:shd w:val="clear" w:color="auto" w:fill="auto"/>
+          </w:tcPr>
+          <w:p>
+            <w:pPr>
+              <w:pStyle w:val="PSI-Normal"/>
+            </w:pPr>
+            <w:r>
+              <w:t>Estrategia</w:t>
+            </w:r>
+          </w:p>
+        </w:tc>
+        <w:tc>
+          <w:tcPr>
+            <w:tcW w:w="2907" w:type="dxa"/>
+            <w:shd w:val="clear" w:color="auto" w:fill="auto"/>
+          </w:tcPr>
+          <w:p>
+            <w:pPr>
+              <w:pStyle w:val="PSI-Normal"/>
+            </w:pPr>
+            <w:r>
+              <w:t>Respuesta al Riesgo</w:t>
+            </w:r>
+          </w:p>
+        </w:tc>
+        <w:tc>
+          <w:tcPr>
+            <w:tcW w:w="2907" w:type="dxa"/>
+            <w:shd w:val="clear" w:color="auto" w:fill="auto"/>
+          </w:tcPr>
+          <w:p>
+            <w:pPr>
+              <w:pStyle w:val="PSI-Normal"/>
+            </w:pPr>
+            <w:r>
+              <w:t>Responsable/s</w:t>
+            </w:r>
+          </w:p>
+        </w:tc>
+      </w:tr>
+      <w:tr>
+        <w:tc>
+          <w:tcPr>
+            <w:tcW w:w="2906" w:type="dxa"/>
+            <w:shd w:val="clear" w:color="auto" w:fill="auto"/>
+          </w:tcPr>
+          <w:p>
+            <w:pPr>
+              <w:pStyle w:val="PSI-Normal"/>
+            </w:pPr>
+            <w:r>
+              <w:t>Contingencia</w:t>
+            </w:r>
+          </w:p>
+        </w:tc>
+        <w:tc>
+          <w:tcPr>
+            <w:tcW w:w="2907" w:type="dxa"/>
+            <w:shd w:val="clear" w:color="auto" w:fill="auto"/>
+          </w:tcPr>
+          <w:p>
+            <w:pPr>
+              <w:pStyle w:val="PSI-Comentario"/>
+            </w:pPr>
+            <w:r>
+              <w:t>Analizar las fallas en los casos de pruebas planteados.</w:t>
+            </w:r>
+          </w:p>
+          <w:p>
+            <w:pPr>
+              <w:pStyle w:val="PSI-Comentario"/>
+            </w:pPr>
+            <w:r>
+              <w:t>Volver a definir los casos de pruebas en base el análisis realizado</w:t>
+            </w:r>
+            <w:r>
+              <w:t>.</w:t>
+            </w:r>
+          </w:p>
+        </w:tc>
+        <w:tc>
+          <w:tcPr>
+            <w:tcW w:w="2907" w:type="dxa"/>
+            <w:shd w:val="clear" w:color="auto" w:fill="auto"/>
+          </w:tcPr>
+          <w:p>
+            <w:pPr>
+              <w:pStyle w:val="PSI-Normal"/>
+            </w:pPr>
+            <w:r>
+              <w:t>Tester y Líder del Proyecto</w:t>
+            </w:r>
+          </w:p>
+        </w:tc>
+      </w:tr>
+    </w:tbl>
+    <w:p>
+      <w:pPr>
+        <w:pStyle w:val="PSI-Ttulo1"/>
+      </w:pPr>
       <w:r>
         <w:t>&lt;Referencia RK4&gt;</w:t>
       </w:r>
@@ -7586,11 +7730,11 @@
         </w:tc>
       </w:tr>
     </w:tbl>
-    <w:p/>
-    <w:p/>
-    <w:p/>
-    <w:p/>
-    <w:p/>
+    <w:p>
+      <w:pPr>
+        <w:ind w:left="0" w:firstLine="0"/>
+      </w:pPr>
+    </w:p>
     <w:p>
       <w:pPr>
         <w:pStyle w:val="PSI-Ttulo2"/>
@@ -7598,7 +7742,6 @@
       </w:pPr>
       <w:bookmarkStart w:id="12" w:name="_Toc178029282"/>
       <w:r>
-        <w:lastRenderedPageBreak/>
         <w:t>Plan de Riesgos</w:t>
       </w:r>
       <w:bookmarkEnd w:id="12"/>
@@ -8964,6 +9107,158 @@
       </w:pPr>
       <w:bookmarkStart w:id="19" w:name="_Toc178029289"/>
       <w:r>
+        <w:t>Plan de Contingencia para RK</w:t>
+      </w:r>
+      <w:r>
+        <w:t>19</w:t>
+      </w:r>
+    </w:p>
+    <w:tbl>
+      <w:tblPr>
+        <w:tblW w:w="8827" w:type="dxa"/>
+        <w:tblBorders>
+          <w:top w:val="single" w:sz="4" w:space="0" w:color="000000"/>
+          <w:left w:val="single" w:sz="4" w:space="0" w:color="000000"/>
+          <w:bottom w:val="single" w:sz="4" w:space="0" w:color="000000"/>
+          <w:right w:val="single" w:sz="4" w:space="0" w:color="000000"/>
+          <w:insideH w:val="single" w:sz="4" w:space="0" w:color="000000"/>
+          <w:insideV w:val="single" w:sz="4" w:space="0" w:color="000000"/>
+        </w:tblBorders>
+        <w:tblLook w:val="04A0" w:firstRow="1" w:lastRow="0" w:firstColumn="1" w:lastColumn="0" w:noHBand="0" w:noVBand="1"/>
+      </w:tblPr>
+      <w:tblGrid>
+        <w:gridCol w:w="1526"/>
+        <w:gridCol w:w="4394"/>
+        <w:gridCol w:w="2907"/>
+      </w:tblGrid>
+      <w:tr>
+        <w:tc>
+          <w:tcPr>
+            <w:tcW w:w="1526" w:type="dxa"/>
+            <w:shd w:val="clear" w:color="auto" w:fill="auto"/>
+          </w:tcPr>
+          <w:p>
+            <w:pPr>
+              <w:pStyle w:val="PSI-Normal"/>
+            </w:pPr>
+            <w:r>
+              <w:t>Estrategia</w:t>
+            </w:r>
+          </w:p>
+        </w:tc>
+        <w:tc>
+          <w:tcPr>
+            <w:tcW w:w="4394" w:type="dxa"/>
+            <w:shd w:val="clear" w:color="auto" w:fill="auto"/>
+          </w:tcPr>
+          <w:p>
+            <w:pPr>
+              <w:pStyle w:val="PSI-Normal"/>
+            </w:pPr>
+            <w:r>
+              <w:t>Respuesta al Riesgo</w:t>
+            </w:r>
+          </w:p>
+        </w:tc>
+        <w:tc>
+          <w:tcPr>
+            <w:tcW w:w="2907" w:type="dxa"/>
+            <w:shd w:val="clear" w:color="auto" w:fill="auto"/>
+          </w:tcPr>
+          <w:p>
+            <w:pPr>
+              <w:pStyle w:val="PSI-Normal"/>
+            </w:pPr>
+            <w:r>
+              <w:t>Responsable/s</w:t>
+            </w:r>
+          </w:p>
+        </w:tc>
+      </w:tr>
+      <w:tr>
+        <w:tc>
+          <w:tcPr>
+            <w:tcW w:w="1526" w:type="dxa"/>
+            <w:shd w:val="clear" w:color="auto" w:fill="auto"/>
+          </w:tcPr>
+          <w:p>
+            <w:pPr>
+              <w:pStyle w:val="PSI-Normal"/>
+            </w:pPr>
+            <w:r>
+              <w:t>Contingencia</w:t>
+            </w:r>
+          </w:p>
+        </w:tc>
+        <w:tc>
+          <w:tcPr>
+            <w:tcW w:w="4394" w:type="dxa"/>
+            <w:shd w:val="clear" w:color="auto" w:fill="auto"/>
+          </w:tcPr>
+          <w:p>
+            <w:pPr>
+              <w:pStyle w:val="PSI-Comentario"/>
+            </w:pPr>
+            <w:r>
+              <w:t xml:space="preserve">Realizar el resguardo y copia de toda la información que se encuentra en el repositorio al menos dos veces por semana. </w:t>
+            </w:r>
+          </w:p>
+          <w:p>
+            <w:pPr>
+              <w:pStyle w:val="PSI-Comentario"/>
+            </w:pPr>
+            <w:r>
+              <w:t>En caso de ser necesario crear una zona de Wifi para terminar el proceso en marcha.</w:t>
+            </w:r>
+          </w:p>
+          <w:p>
+            <w:pPr>
+              <w:pStyle w:val="PSI-Comentario"/>
+            </w:pPr>
+            <w:r>
+              <w:t>Mantener informado al Equipo OSLO cual fue la ultima copia de seguridad realizada y de los posibles cambios en el repositorio</w:t>
+            </w:r>
+          </w:p>
+          <w:p>
+            <w:pPr>
+              <w:pStyle w:val="PSI-Comentario"/>
+              <w:numPr>
+                <w:ilvl w:val="0"/>
+                <w:numId w:val="0"/>
+              </w:numPr>
+              <w:ind w:left="469"/>
+            </w:pPr>
+          </w:p>
+        </w:tc>
+        <w:tc>
+          <w:tcPr>
+            <w:tcW w:w="2907" w:type="dxa"/>
+            <w:shd w:val="clear" w:color="auto" w:fill="auto"/>
+          </w:tcPr>
+          <w:p>
+            <w:pPr>
+              <w:pStyle w:val="PSI-Normal"/>
+            </w:pPr>
+            <w:r>
+              <w:t>Administradores de Configuración</w:t>
+            </w:r>
+          </w:p>
+        </w:tc>
+      </w:tr>
+    </w:tbl>
+    <w:p>
+      <w:pPr>
+        <w:pStyle w:val="PSI-Ttulo1"/>
+        <w:rPr>
+          <w:lang w:val="es-ES"/>
+        </w:rPr>
+      </w:pPr>
+    </w:p>
+    <w:p>
+      <w:pPr>
+        <w:pStyle w:val="PSI-Ttulo1"/>
+      </w:pPr>
+      <w:r>
         <w:t>&lt;Referencia RK</w:t>
       </w:r>
       <w:r>
@@ -9199,10 +9494,7 @@
               <w:pStyle w:val="PSI-Normal"/>
             </w:pPr>
             <w:r>
-              <w:t>Dado que todos los integrantes del equipo OSLO tienen jornadas laborales de 7 horas de lunes a viernes, podría suceder que no se realicen todas las tareas planificadas para la iteración definida en el momento, lo que ocasionaría atrasos en las entregas en la planificación y el no cumplimiento total de la iteración</w:t>
-            </w:r>
-            <w:r>
-              <w:t>.</w:t>
+              <w:t>Dado que todos los integrantes del equipo OSLO tienen jornadas laborales de 7 horas de lunes a viernes, podría suceder que no se realicen todas las tareas planificadas para la iteración definida en el momento, lo que ocasionaría atrasos en las entregas en la planificación y el no cumplimiento total de la iteración.</w:t>
             </w:r>
           </w:p>
         </w:tc>
@@ -9246,7 +9538,24 @@
         <w:ind w:left="0" w:firstLine="0"/>
       </w:pPr>
       <w:bookmarkStart w:id="21" w:name="_Toc178029291"/>
+    </w:p>
+    <w:p>
+      <w:pPr>
+        <w:ind w:left="0" w:firstLine="0"/>
+      </w:pPr>
+    </w:p>
+    <w:p>
+      <w:pPr>
+        <w:ind w:left="0" w:firstLine="0"/>
+      </w:pPr>
+    </w:p>
+    <w:p>
+      <w:pPr>
+        <w:pStyle w:val="PSI-Ttulo2"/>
+        <w:ind w:left="0" w:firstLine="0"/>
+      </w:pPr>
       <w:r>
+        <w:lastRenderedPageBreak/>
         <w:t>Análisis</w:t>
       </w:r>
       <w:bookmarkEnd w:id="21"/>
@@ -9394,7 +9703,13 @@
               <w:pStyle w:val="PSI-Normal"/>
             </w:pPr>
             <w:r>
-              <w:t>Los cuatro integrantes de grupo OSLO, cumplen jornadas laborales de mas de 7 horas diarias de lunes a viernes</w:t>
+              <w:t xml:space="preserve">Los cuatro integrantes de grupo OSLO, cumplen jornadas laborales de </w:t>
+            </w:r>
+            <w:r>
+              <w:t>más</w:t>
+            </w:r>
+            <w:r>
+              <w:t xml:space="preserve"> de 7 horas diarias de lunes a viernes</w:t>
             </w:r>
           </w:p>
         </w:tc>
@@ -9442,37 +9757,11 @@
     </w:p>
     <w:p>
       <w:pPr>
-        <w:ind w:left="0" w:firstLine="0"/>
-      </w:pPr>
-    </w:p>
-    <w:p>
-      <w:pPr>
-        <w:ind w:left="0" w:firstLine="0"/>
-      </w:pPr>
-    </w:p>
-    <w:p>
-      <w:pPr>
-        <w:ind w:left="0" w:firstLine="0"/>
-      </w:pPr>
-    </w:p>
-    <w:p>
-      <w:pPr>
-        <w:ind w:left="0" w:firstLine="0"/>
-      </w:pPr>
-    </w:p>
-    <w:p>
-      <w:pPr>
-        <w:ind w:left="0" w:firstLine="0"/>
-      </w:pPr>
-    </w:p>
-    <w:p>
-      <w:pPr>
         <w:pStyle w:val="PSI-Ttulo2"/>
         <w:ind w:left="0" w:firstLine="0"/>
       </w:pPr>
       <w:bookmarkStart w:id="22" w:name="_Toc178029292"/>
       <w:r>
-        <w:lastRenderedPageBreak/>
         <w:t>Plan de Riesgos</w:t>
       </w:r>
       <w:bookmarkEnd w:id="22"/>
@@ -9669,7 +9958,10 @@
               <w:pStyle w:val="PSI-Normal"/>
             </w:pPr>
             <w:r>
-              <w:t>Lider del Proyecto</w:t>
+              <w:t>Líder</w:t>
+            </w:r>
+            <w:r>
+              <w:t xml:space="preserve"> del Proyecto</w:t>
             </w:r>
           </w:p>
         </w:tc>
@@ -9735,6 +10027,12 @@
         <w:ind w:left="0" w:firstLine="0"/>
       </w:pPr>
       <w:bookmarkStart w:id="23" w:name="_Toc178029293"/>
+    </w:p>
+    <w:p>
+      <w:pPr>
+        <w:pStyle w:val="PSI-Ttulo2"/>
+        <w:ind w:left="0" w:firstLine="0"/>
+      </w:pPr>
       <w:r>
         <w:t>Seguimiento</w:t>
       </w:r>
@@ -9957,9 +10255,149 @@
       <w:pPr>
         <w:pStyle w:val="PSI-Ttulo1"/>
       </w:pPr>
+      <w:r>
+        <w:t>Plan de Contingencia para RK</w:t>
+      </w:r>
+      <w:r>
+        <w:t>20</w:t>
+      </w:r>
+    </w:p>
+    <w:tbl>
+      <w:tblPr>
+        <w:tblW w:w="8827" w:type="dxa"/>
+        <w:tblBorders>
+          <w:top w:val="single" w:sz="4" w:space="0" w:color="000000"/>
+          <w:left w:val="single" w:sz="4" w:space="0" w:color="000000"/>
+          <w:bottom w:val="single" w:sz="4" w:space="0" w:color="000000"/>
+          <w:right w:val="single" w:sz="4" w:space="0" w:color="000000"/>
+          <w:insideH w:val="single" w:sz="4" w:space="0" w:color="000000"/>
+          <w:insideV w:val="single" w:sz="4" w:space="0" w:color="000000"/>
+        </w:tblBorders>
+        <w:tblLook w:val="04A0" w:firstRow="1" w:lastRow="0" w:firstColumn="1" w:lastColumn="0" w:noHBand="0" w:noVBand="1"/>
+      </w:tblPr>
+      <w:tblGrid>
+        <w:gridCol w:w="1526"/>
+        <w:gridCol w:w="4394"/>
+        <w:gridCol w:w="2907"/>
+      </w:tblGrid>
+      <w:tr>
+        <w:tc>
+          <w:tcPr>
+            <w:tcW w:w="1526" w:type="dxa"/>
+            <w:shd w:val="clear" w:color="auto" w:fill="auto"/>
+          </w:tcPr>
+          <w:p>
+            <w:pPr>
+              <w:pStyle w:val="PSI-Normal"/>
+            </w:pPr>
+            <w:r>
+              <w:t>Estrategia</w:t>
+            </w:r>
+          </w:p>
+        </w:tc>
+        <w:tc>
+          <w:tcPr>
+            <w:tcW w:w="4394" w:type="dxa"/>
+            <w:shd w:val="clear" w:color="auto" w:fill="auto"/>
+          </w:tcPr>
+          <w:p>
+            <w:pPr>
+              <w:pStyle w:val="PSI-Normal"/>
+            </w:pPr>
+            <w:r>
+              <w:t>Respuesta al Riesgo</w:t>
+            </w:r>
+          </w:p>
+        </w:tc>
+        <w:tc>
+          <w:tcPr>
+            <w:tcW w:w="2907" w:type="dxa"/>
+            <w:shd w:val="clear" w:color="auto" w:fill="auto"/>
+          </w:tcPr>
+          <w:p>
+            <w:pPr>
+              <w:pStyle w:val="PSI-Normal"/>
+            </w:pPr>
+            <w:r>
+              <w:t>Responsable/s</w:t>
+            </w:r>
+          </w:p>
+        </w:tc>
+      </w:tr>
+      <w:tr>
+        <w:tc>
+          <w:tcPr>
+            <w:tcW w:w="1526" w:type="dxa"/>
+            <w:shd w:val="clear" w:color="auto" w:fill="auto"/>
+          </w:tcPr>
+          <w:p>
+            <w:pPr>
+              <w:pStyle w:val="PSI-Normal"/>
+            </w:pPr>
+            <w:r>
+              <w:t>Contingencia</w:t>
+            </w:r>
+          </w:p>
+        </w:tc>
+        <w:tc>
+          <w:tcPr>
+            <w:tcW w:w="4394" w:type="dxa"/>
+            <w:shd w:val="clear" w:color="auto" w:fill="auto"/>
+          </w:tcPr>
+          <w:p>
+            <w:pPr>
+              <w:pStyle w:val="PSI-Comentario"/>
+            </w:pPr>
+            <w:r>
+              <w:t xml:space="preserve">Se reasignarán tareas de tal forma que aquel integrante que no cuente en esa iteración con el tiempo suficiente, pueda realizar alguna de las que no demanden mucho tiempo </w:t>
+            </w:r>
+          </w:p>
+          <w:p>
+            <w:pPr>
+              <w:pStyle w:val="PSI-Comentario"/>
+            </w:pPr>
+            <w:r>
+              <w:t>También se podrá asignar una tarea a varios de los integrantes para que la carga se mas liviana. Siempre teniendo en cuenta la iteración del momento</w:t>
+            </w:r>
+          </w:p>
+          <w:p>
+            <w:pPr>
+              <w:pStyle w:val="PSI-Comentario"/>
+              <w:numPr>
+                <w:ilvl w:val="0"/>
+                <w:numId w:val="0"/>
+              </w:numPr>
+              <w:ind w:left="469"/>
+            </w:pPr>
+          </w:p>
+        </w:tc>
+        <w:tc>
+          <w:tcPr>
+            <w:tcW w:w="2907" w:type="dxa"/>
+            <w:shd w:val="clear" w:color="auto" w:fill="auto"/>
+          </w:tcPr>
+          <w:p>
+            <w:pPr>
+              <w:pStyle w:val="PSI-Normal"/>
+            </w:pPr>
+            <w:r>
+              <w:t>Líder del Proyecto, en conjunto y acuerdo con el equipo OSLO.</w:t>
+            </w:r>
+          </w:p>
+        </w:tc>
+      </w:tr>
+    </w:tbl>
+    <w:p>
+      <w:pPr>
+        <w:pStyle w:val="PSI-Normal"/>
+      </w:pPr>
+    </w:p>
+    <w:p>
+      <w:pPr>
+        <w:pStyle w:val="PSI-Ttulo1"/>
+      </w:pPr>
       <w:bookmarkStart w:id="24" w:name="_Toc178029294"/>
       <w:r>
-        <w:lastRenderedPageBreak/>
         <w:t>&lt;Referencia RK4</w:t>
       </w:r>
       <w:r>
@@ -10246,6 +10684,11 @@
         <w:pStyle w:val="PSI-Ttulo2"/>
       </w:pPr>
       <w:bookmarkStart w:id="26" w:name="_Toc178029296"/>
+    </w:p>
+    <w:p>
+      <w:pPr>
+        <w:pStyle w:val="PSI-Ttulo2"/>
+      </w:pPr>
       <w:r>
         <w:t>Análisis</w:t>
       </w:r>
@@ -10653,7 +11096,13 @@
               <w:t xml:space="preserve"> </w:t>
             </w:r>
             <w:r>
-              <w:t>Angular – BootStrap- Hibernate – Maven – Pinpot – Canva entre otras</w:t>
+              <w:t xml:space="preserve">Angular – </w:t>
+            </w:r>
+            <w:r>
+              <w:t>Bootstrap</w:t>
+            </w:r>
+            <w:r>
+              <w:t>- Hibernate – Maven – Pinpot – Canva entre otras</w:t>
             </w:r>
           </w:p>
           <w:p>
@@ -10681,11 +11130,6 @@
         </w:tc>
       </w:tr>
     </w:tbl>
-    <w:p>
-      <w:pPr>
-        <w:pStyle w:val="PSI-Normal"/>
-      </w:pPr>
-    </w:p>
     <w:p>
       <w:pPr>
         <w:pStyle w:val="PSI-Ttulo2"/>
@@ -10922,7 +11366,13 @@
               <w:t xml:space="preserve">de </w:t>
             </w:r>
             <w:r>
-              <w:t>algunas de las herramientas como Hibernate – Maven -BootStrap.</w:t>
+              <w:t>algunas de las herramientas como Hibernate – Maven -</w:t>
+            </w:r>
+            <w:r>
+              <w:t>Bootstrap</w:t>
+            </w:r>
+            <w:r>
+              <w:t>.</w:t>
             </w:r>
           </w:p>
         </w:tc>
@@ -10938,6 +11388,145 @@
         <w:pStyle w:val="PSI-Ttulo1"/>
       </w:pPr>
       <w:bookmarkStart w:id="29" w:name="_Toc178029299"/>
+      <w:r>
+        <w:t>Plan de Contingencia para RK</w:t>
+      </w:r>
+      <w:r>
+        <w:t>40</w:t>
+      </w:r>
+    </w:p>
+    <w:tbl>
+      <w:tblPr>
+        <w:tblW w:w="8827" w:type="dxa"/>
+        <w:tblBorders>
+          <w:top w:val="single" w:sz="4" w:space="0" w:color="000000"/>
+          <w:left w:val="single" w:sz="4" w:space="0" w:color="000000"/>
+          <w:bottom w:val="single" w:sz="4" w:space="0" w:color="000000"/>
+          <w:right w:val="single" w:sz="4" w:space="0" w:color="000000"/>
+          <w:insideH w:val="single" w:sz="4" w:space="0" w:color="000000"/>
+          <w:insideV w:val="single" w:sz="4" w:space="0" w:color="000000"/>
+        </w:tblBorders>
+        <w:tblLook w:val="04A0" w:firstRow="1" w:lastRow="0" w:firstColumn="1" w:lastColumn="0" w:noHBand="0" w:noVBand="1"/>
+      </w:tblPr>
+      <w:tblGrid>
+        <w:gridCol w:w="1526"/>
+        <w:gridCol w:w="4394"/>
+        <w:gridCol w:w="2907"/>
+      </w:tblGrid>
+      <w:tr>
+        <w:tc>
+          <w:tcPr>
+            <w:tcW w:w="1526" w:type="dxa"/>
+            <w:shd w:val="clear" w:color="auto" w:fill="auto"/>
+          </w:tcPr>
+          <w:p>
+            <w:pPr>
+              <w:pStyle w:val="PSI-Normal"/>
+            </w:pPr>
+            <w:r>
+              <w:t>Estrategia</w:t>
+            </w:r>
+          </w:p>
+        </w:tc>
+        <w:tc>
+          <w:tcPr>
+            <w:tcW w:w="4394" w:type="dxa"/>
+            <w:shd w:val="clear" w:color="auto" w:fill="auto"/>
+          </w:tcPr>
+          <w:p>
+            <w:pPr>
+              <w:pStyle w:val="PSI-Normal"/>
+            </w:pPr>
+            <w:r>
+              <w:t>Respuesta al Riesgo</w:t>
+            </w:r>
+          </w:p>
+        </w:tc>
+        <w:tc>
+          <w:tcPr>
+            <w:tcW w:w="2907" w:type="dxa"/>
+            <w:shd w:val="clear" w:color="auto" w:fill="auto"/>
+          </w:tcPr>
+          <w:p>
+            <w:pPr>
+              <w:pStyle w:val="PSI-Normal"/>
+            </w:pPr>
+            <w:r>
+              <w:t>Responsable/s</w:t>
+            </w:r>
+          </w:p>
+        </w:tc>
+      </w:tr>
+      <w:tr>
+        <w:tc>
+          <w:tcPr>
+            <w:tcW w:w="1526" w:type="dxa"/>
+            <w:shd w:val="clear" w:color="auto" w:fill="auto"/>
+          </w:tcPr>
+          <w:p>
+            <w:pPr>
+              <w:pStyle w:val="PSI-Normal"/>
+            </w:pPr>
+            <w:r>
+              <w:t>Contingencia</w:t>
+            </w:r>
+          </w:p>
+        </w:tc>
+        <w:tc>
+          <w:tcPr>
+            <w:tcW w:w="4394" w:type="dxa"/>
+            <w:shd w:val="clear" w:color="auto" w:fill="auto"/>
+          </w:tcPr>
+          <w:p>
+            <w:pPr>
+              <w:pStyle w:val="PSI-Comentario"/>
+            </w:pPr>
+            <w:r>
+              <w:t>Buscar tutoriales simples y cortos</w:t>
+            </w:r>
+          </w:p>
+          <w:p>
+            <w:pPr>
+              <w:pStyle w:val="PSI-Comentario"/>
+            </w:pPr>
+            <w:r>
+              <w:t>Reducir la capacitación a una herramienta en particular en cada integrante para que cuente con mayor tiempo para realizarla.</w:t>
+            </w:r>
+          </w:p>
+          <w:p>
+            <w:pPr>
+              <w:pStyle w:val="PSI-Comentario"/>
+            </w:pPr>
+            <w:r>
+              <w:t>Encomendar las tareas que no requieran de esta capacitación dentro del desarrollo del proyecto.</w:t>
+            </w:r>
+          </w:p>
+        </w:tc>
+        <w:tc>
+          <w:tcPr>
+            <w:tcW w:w="2907" w:type="dxa"/>
+            <w:shd w:val="clear" w:color="auto" w:fill="auto"/>
+          </w:tcPr>
+          <w:p>
+            <w:pPr>
+              <w:pStyle w:val="PSI-Normal"/>
+            </w:pPr>
+            <w:r>
+              <w:t>Administradores de Configuración</w:t>
+            </w:r>
+          </w:p>
+        </w:tc>
+      </w:tr>
+    </w:tbl>
+    <w:p>
+      <w:pPr>
+        <w:pStyle w:val="PSI-Ttulo1"/>
+      </w:pPr>
+    </w:p>
+    <w:p>
+      <w:pPr>
+        <w:pStyle w:val="PSI-Ttulo1"/>
+      </w:pPr>
       <w:r>
         <w:t>&lt;Referencia RK</w:t>
       </w:r>
@@ -11442,6 +12031,16 @@
     </w:p>
     <w:p>
       <w:pPr>
+        <w:pStyle w:val="PSI-Normal"/>
+      </w:pPr>
+    </w:p>
+    <w:p>
+      <w:pPr>
+        <w:pStyle w:val="PSI-Normal"/>
+      </w:pPr>
+    </w:p>
+    <w:p>
+      <w:pPr>
         <w:pStyle w:val="PSI-Ttulo2"/>
       </w:pPr>
       <w:bookmarkStart w:id="32" w:name="_Toc178029302"/>
@@ -11595,6 +12194,11 @@
         </w:tc>
       </w:tr>
     </w:tbl>
+    <w:p>
+      <w:pPr>
+        <w:pStyle w:val="PSI-Normal"/>
+      </w:pPr>
+    </w:p>
     <w:p>
       <w:pPr>
         <w:pStyle w:val="PSI-Normal"/>

</xml_diff>